<commit_message>
fixed typo, figure 3 to figure 2
</commit_message>
<xml_diff>
--- a/abs-2019-project-report.docx
+++ b/abs-2019-project-report.docx
@@ -384,23 +384,7 @@
           <w:sz w:val="22"/>
           <w:szCs w:val="22"/>
         </w:rPr>
-        <w:t xml:space="preserve">Where are High Revenue Firms Located and </w:t>
-      </w:r>
-      <w:proofErr w:type="gramStart"/>
-      <w:r>
-        <w:rPr>
-          <w:sz w:val="22"/>
-          <w:szCs w:val="22"/>
-        </w:rPr>
-        <w:t>Do</w:t>
-      </w:r>
-      <w:proofErr w:type="gramEnd"/>
-      <w:r>
-        <w:rPr>
-          <w:sz w:val="22"/>
-          <w:szCs w:val="22"/>
-        </w:rPr>
-        <w:t xml:space="preserve"> They Affect the Number of Firms per Owner?</w:t>
+        <w:t>Where are High Revenue Firms Located and Do They Affect the Number of Firms per Owner?</w:t>
       </w:r>
     </w:p>
     <w:p>
@@ -663,23 +647,7 @@
           <w:sz w:val="21"/>
           <w:szCs w:val="21"/>
         </w:rPr>
-        <w:t xml:space="preserve">The scatterplot from slide 7 is not included in the report. The plot was used during the exploration of data phase of the project, the use of average payroll per employee (pay/emp) was chosen </w:t>
-      </w:r>
-      <w:proofErr w:type="gramStart"/>
-      <w:r>
-        <w:rPr>
-          <w:sz w:val="21"/>
-          <w:szCs w:val="21"/>
-        </w:rPr>
-        <w:t>as a way to</w:t>
-      </w:r>
-      <w:proofErr w:type="gramEnd"/>
-      <w:r>
-        <w:rPr>
-          <w:sz w:val="21"/>
-          <w:szCs w:val="21"/>
-        </w:rPr>
-        <w:t xml:space="preserve"> help normalize the data so states with large populations and the resulting high payrolls did not affect the visuals and analysis.</w:t>
+        <w:t>The scatterplot from slide 7 is not included in the report. The plot was used during the exploration of data phase of the project, the use of average payroll per employee (pay/emp) was chosen as a way to help normalize the data so states with large populations and the resulting high payrolls did not affect the visuals and analysis.</w:t>
       </w:r>
     </w:p>
     <w:p>
@@ -750,15 +718,7 @@
       <w:bookmarkEnd w:id="5"/>
       <w:r>
         <w:lastRenderedPageBreak/>
-        <w:t xml:space="preserve">Where are High Revenue Firms Located and </w:t>
-      </w:r>
-      <w:proofErr w:type="gramStart"/>
-      <w:r>
-        <w:t>Do</w:t>
-      </w:r>
-      <w:proofErr w:type="gramEnd"/>
-      <w:r>
-        <w:t xml:space="preserve"> They Affect the Number of Firms per Owner?</w:t>
+        <w:t>Where are High Revenue Firms Located and Do They Affect the Number of Firms per Owner?</w:t>
       </w:r>
     </w:p>
     <w:p>
@@ -882,23 +842,7 @@
           <w:szCs w:val="22"/>
         </w:rPr>
         <w:tab/>
-        <w:t xml:space="preserve">As to be expected, the states with the highest populations have the highest number of high revenue businesses due to them having more businesses in general. </w:t>
-      </w:r>
-      <w:proofErr w:type="gramStart"/>
-      <w:r>
-        <w:rPr>
-          <w:sz w:val="22"/>
-          <w:szCs w:val="22"/>
-        </w:rPr>
-        <w:t>In order to</w:t>
-      </w:r>
-      <w:proofErr w:type="gramEnd"/>
-      <w:r>
-        <w:rPr>
-          <w:sz w:val="22"/>
-          <w:szCs w:val="22"/>
-        </w:rPr>
-        <w:t xml:space="preserve"> get a better sense of the concentration of high revenue businesses, they can be normalized as a percentage of total respondent businesses per state (</w:t>
+        <w:t>As to be expected, the states with the highest populations have the highest number of high revenue businesses due to them having more businesses in general. In order to get a better sense of the concentration of high revenue businesses, they can be normalized as a percentage of total respondent businesses per state (</w:t>
       </w:r>
       <w:r>
         <w:rPr>
@@ -1337,23 +1281,7 @@
           <w:sz w:val="22"/>
           <w:szCs w:val="22"/>
         </w:rPr>
-        <w:t xml:space="preserve">The data pulled from the Company Summary table gave the sex code of the business owner, the sex label of the business owner, the number of employees in the state who work for a business with that </w:t>
-      </w:r>
-      <w:proofErr w:type="gramStart"/>
-      <w:r>
-        <w:rPr>
-          <w:sz w:val="22"/>
-          <w:szCs w:val="22"/>
-        </w:rPr>
-        <w:t>particular type of business</w:t>
-      </w:r>
-      <w:proofErr w:type="gramEnd"/>
-      <w:r>
-        <w:rPr>
-          <w:sz w:val="22"/>
-          <w:szCs w:val="22"/>
-        </w:rPr>
-        <w:t xml:space="preserve"> owner, and the total annual payroll of a business with that particular type of business owner. The data here already grouped all industries together so there is no breakdown by industry and as the question is asking about male versus female business owners, those two categories have been retained. Additionally, two new calculations were done to the </w:t>
+        <w:t xml:space="preserve">The data pulled from the Company Summary table gave the sex code of the business owner, the sex label of the business owner, the number of employees in the state who work for a business with that particular type of business owner, and the total annual payroll of a business with that particular type of business owner. The data here already grouped all industries together so there is no breakdown by industry and as the question is asking about male versus female business owners, those two categories have been retained. Additionally, two new calculations were done to the </w:t>
       </w:r>
       <w:proofErr w:type="spellStart"/>
       <w:r>
@@ -1369,23 +1297,7 @@
           <w:sz w:val="22"/>
           <w:szCs w:val="22"/>
         </w:rPr>
-        <w:t xml:space="preserve"> </w:t>
-      </w:r>
-      <w:proofErr w:type="gramStart"/>
-      <w:r>
-        <w:rPr>
-          <w:sz w:val="22"/>
-          <w:szCs w:val="22"/>
-        </w:rPr>
-        <w:t>in order to</w:t>
-      </w:r>
-      <w:proofErr w:type="gramEnd"/>
-      <w:r>
-        <w:rPr>
-          <w:sz w:val="22"/>
-          <w:szCs w:val="22"/>
-        </w:rPr>
-        <w:t xml:space="preserve"> help normalize the data to help with visuals. An average annual pay per employee column was added which took the annual payroll column and divided it by the number of employees column. And a ratio of the female average annual pay per employee to male average annual pay per employee, the ratio is explained further in the section.</w:t>
+        <w:t xml:space="preserve"> in order to help normalize the data to help with visuals. An average annual pay per employee column was added which took the annual payroll column and divided it by the number of employees column. And a ratio of the female average annual pay per employee to male average annual pay per employee, the ratio is explained further in the section.</w:t>
       </w:r>
     </w:p>
     <w:p>
@@ -1620,23 +1532,7 @@
           <w:sz w:val="22"/>
           <w:szCs w:val="22"/>
         </w:rPr>
-        <w:t xml:space="preserve">) the differences in average annual employee pay between male and female business owners is much smaller than shown in Figure 2a. To address the question raised above, if any other states have female business owners paying their employees more than male business owners, a new approach was taken. The new approach calculated the ratio between the average pay per employee of female-owned businesses and the average pay per employee of male-owned businesses. If the ratio is greater than 1, a given state’s female business owner’s average annual pay per employee is larger than that of a male business owner. Seen in Figure 2b, Delaware is the only state in which the ratio is greater than 1, but the top 10 states also have differing levels of pay per employee. </w:t>
-      </w:r>
-      <w:proofErr w:type="gramStart"/>
-      <w:r>
-        <w:rPr>
-          <w:sz w:val="22"/>
-          <w:szCs w:val="22"/>
-        </w:rPr>
-        <w:t>So</w:t>
-      </w:r>
-      <w:proofErr w:type="gramEnd"/>
-      <w:r>
-        <w:rPr>
-          <w:sz w:val="22"/>
-          <w:szCs w:val="22"/>
-        </w:rPr>
-        <w:t xml:space="preserve"> a higher average annual pay per employee does not mean the ratio is close to 1 as states with lower annual pay per employee also had a high ratio between the two types of business owners.</w:t>
+        <w:t>) the differences in average annual employee pay between male and female business owners is much smaller than shown in Figure 2a. To address the question raised above, if any other states have female business owners paying their employees more than male business owners, a new approach was taken. The new approach calculated the ratio between the average pay per employee of female-owned businesses and the average pay per employee of male-owned businesses. If the ratio is greater than 1, a given state’s female business owner’s average annual pay per employee is larger than that of a male business owner. Seen in Figure 2b, Delaware is the only state in which the ratio is greater than 1, but the top 10 states also have differing levels of pay per employee. So a higher average annual pay per employee does not mean the ratio is close to 1 as states with lower annual pay per employee also had a high ratio between the two types of business owners.</w:t>
       </w:r>
     </w:p>
     <w:p>
@@ -1760,7 +1656,25 @@
           <w:sz w:val="22"/>
           <w:szCs w:val="22"/>
         </w:rPr>
-        <w:t>Figure 3c:</w:t>
+        <w:t xml:space="preserve">Figure </w:t>
+      </w:r>
+      <w:r>
+        <w:rPr>
+          <w:b/>
+          <w:i/>
+          <w:sz w:val="22"/>
+          <w:szCs w:val="22"/>
+        </w:rPr>
+        <w:t>2</w:t>
+      </w:r>
+      <w:r>
+        <w:rPr>
+          <w:b/>
+          <w:i/>
+          <w:sz w:val="22"/>
+          <w:szCs w:val="22"/>
+        </w:rPr>
+        <w:t>c:</w:t>
       </w:r>
       <w:r>
         <w:rPr>
@@ -1809,7 +1723,25 @@
           <w:sz w:val="22"/>
           <w:szCs w:val="22"/>
         </w:rPr>
-        <w:t>Figure 3d:</w:t>
+        <w:t xml:space="preserve">Figure </w:t>
+      </w:r>
+      <w:r>
+        <w:rPr>
+          <w:b/>
+          <w:i/>
+          <w:sz w:val="22"/>
+          <w:szCs w:val="22"/>
+        </w:rPr>
+        <w:t>2</w:t>
+      </w:r>
+      <w:r>
+        <w:rPr>
+          <w:b/>
+          <w:i/>
+          <w:sz w:val="22"/>
+          <w:szCs w:val="22"/>
+        </w:rPr>
+        <w:t>d:</w:t>
       </w:r>
       <w:r>
         <w:rPr>
@@ -1832,23 +1764,7 @@
           <w:sz w:val="22"/>
           <w:szCs w:val="22"/>
         </w:rPr>
-        <w:t xml:space="preserve">These two pie charts are almost identical. But, as mentioned above, Delaware was the state with the highest ratio and in fact, was the only state where female-owned businesses had a higher average annual pay per employee than male-owned businesses. In Connecticut’s case, it was last in the ratio ranking with a value of 0.6 (of states in which data was fully available to find the ratio). </w:t>
-      </w:r>
-      <w:proofErr w:type="gramStart"/>
-      <w:r>
-        <w:rPr>
-          <w:sz w:val="22"/>
-          <w:szCs w:val="22"/>
-        </w:rPr>
-        <w:t>So</w:t>
-      </w:r>
-      <w:proofErr w:type="gramEnd"/>
-      <w:r>
-        <w:rPr>
-          <w:sz w:val="22"/>
-          <w:szCs w:val="22"/>
-        </w:rPr>
-        <w:t xml:space="preserve"> the share of the employed population who work for female-owned businesses is not related to the average annual pay per employee ratio when compared to the pay of employees of male-owned businesses.</w:t>
+        <w:t>These two pie charts are almost identical. But, as mentioned above, Delaware was the state with the highest ratio and in fact, was the only state where female-owned businesses had a higher average annual pay per employee than male-owned businesses. In Connecticut’s case, it was last in the ratio ranking with a value of 0.6 (of states in which data was fully available to find the ratio). So the share of the employed population who work for female-owned businesses is not related to the average annual pay per employee ratio when compared to the pay of employees of male-owned businesses.</w:t>
       </w:r>
     </w:p>
     <w:p>
@@ -1973,21 +1889,12 @@
         </w:rPr>
         <w:t>Fig. 3a</w:t>
       </w:r>
-      <w:proofErr w:type="gramStart"/>
-      <w:r>
-        <w:rPr>
-          <w:sz w:val="22"/>
-          <w:szCs w:val="22"/>
-        </w:rPr>
-        <w:t>) .</w:t>
-      </w:r>
-      <w:proofErr w:type="gramEnd"/>
-      <w:r>
-        <w:rPr>
-          <w:sz w:val="22"/>
-          <w:szCs w:val="22"/>
-        </w:rPr>
-        <w:t xml:space="preserve"> </w:t>
+      <w:r>
+        <w:rPr>
+          <w:sz w:val="22"/>
+          <w:szCs w:val="22"/>
+        </w:rPr>
+        <w:t xml:space="preserve">) . </w:t>
       </w:r>
     </w:p>
     <w:p>
@@ -2121,23 +2028,7 @@
           <w:sz w:val="22"/>
           <w:szCs w:val="22"/>
         </w:rPr>
-        <w:t xml:space="preserve"> were </w:t>
-      </w:r>
-      <w:proofErr w:type="gramStart"/>
-      <w:r>
-        <w:rPr>
-          <w:sz w:val="22"/>
-          <w:szCs w:val="22"/>
-        </w:rPr>
-        <w:t>merged together</w:t>
-      </w:r>
-      <w:proofErr w:type="gramEnd"/>
-      <w:r>
-        <w:rPr>
-          <w:sz w:val="22"/>
-          <w:szCs w:val="22"/>
-        </w:rPr>
-        <w:t xml:space="preserve"> in order to produce these insights. </w:t>
+        <w:t xml:space="preserve"> were merged together in order to produce these insights. </w:t>
       </w:r>
     </w:p>
     <w:p>
@@ -2244,23 +2135,7 @@
           <w:sz w:val="22"/>
           <w:szCs w:val="22"/>
         </w:rPr>
-        <w:t xml:space="preserve">). For </w:t>
-      </w:r>
-      <w:proofErr w:type="gramStart"/>
-      <w:r>
-        <w:rPr>
-          <w:sz w:val="22"/>
-          <w:szCs w:val="22"/>
-        </w:rPr>
-        <w:t>D.C. in particular, this</w:t>
-      </w:r>
-      <w:proofErr w:type="gramEnd"/>
-      <w:r>
-        <w:rPr>
-          <w:sz w:val="22"/>
-          <w:szCs w:val="22"/>
-        </w:rPr>
-        <w:t xml:space="preserve"> may point to law firms, election campaign managers, or lobbyists making use of AI in the </w:t>
+        <w:t xml:space="preserve">). For D.C. in particular, this may point to law firms, election campaign managers, or lobbyists making use of AI in the </w:t>
       </w:r>
       <w:r>
         <w:rPr>
@@ -2494,39 +2369,7 @@
           <w:sz w:val="22"/>
           <w:szCs w:val="22"/>
         </w:rPr>
-        <w:t xml:space="preserve"> In contrast to our initial hypothesis that AI use would correlate well with robotics use, top robotics users such as Arkansas, Rhode Island, and Kentucky </w:t>
-      </w:r>
-      <w:proofErr w:type="gramStart"/>
-      <w:r>
-        <w:rPr>
-          <w:sz w:val="22"/>
-          <w:szCs w:val="22"/>
-        </w:rPr>
-        <w:t>lag behind</w:t>
-      </w:r>
-      <w:proofErr w:type="gramEnd"/>
-      <w:r>
-        <w:rPr>
-          <w:sz w:val="22"/>
-          <w:szCs w:val="22"/>
-        </w:rPr>
-        <w:t xml:space="preserve"> in adopting AI use. This could be explained by </w:t>
-      </w:r>
-      <w:proofErr w:type="gramStart"/>
-      <w:r>
-        <w:rPr>
-          <w:sz w:val="22"/>
-          <w:szCs w:val="22"/>
-        </w:rPr>
-        <w:t>these robotics</w:t>
-      </w:r>
-      <w:proofErr w:type="gramEnd"/>
-      <w:r>
-        <w:rPr>
-          <w:sz w:val="22"/>
-          <w:szCs w:val="22"/>
-        </w:rPr>
-        <w:t xml:space="preserve"> being more heavily utilized in manufacturing firms, whereas AI may be utilized more by software or product design firms. Additional research towards these individual states’ </w:t>
+        <w:t xml:space="preserve"> In contrast to our initial hypothesis that AI use would correlate well with robotics use, top robotics users such as Arkansas, Rhode Island, and Kentucky lag behind in adopting AI use. This could be explained by these robotics being more heavily utilized in manufacturing firms, whereas AI may be utilized more by software or product design firms. Additional research towards these individual states’ </w:t>
       </w:r>
       <w:proofErr w:type="spellStart"/>
       <w:r>
@@ -2833,31 +2676,7 @@
         <w:ind w:firstLine="720"/>
       </w:pPr>
       <w:r>
-        <w:t xml:space="preserve">The dataset “Characteristics of Business Owners” provides the number of business owners that are present in the United States based on their race, </w:t>
-      </w:r>
-      <w:proofErr w:type="gramStart"/>
-      <w:r>
-        <w:t>gender</w:t>
-      </w:r>
-      <w:proofErr w:type="gramEnd"/>
-      <w:r>
-        <w:t xml:space="preserve"> and veteran status. In order to answer the </w:t>
-      </w:r>
-      <w:proofErr w:type="gramStart"/>
-      <w:r>
-        <w:t>question</w:t>
-      </w:r>
-      <w:proofErr w:type="gramEnd"/>
-      <w:r>
-        <w:t xml:space="preserve"> the data had to be filtered so that the veteran status would not be taken into account. After cleaning and filtering the </w:t>
-      </w:r>
-      <w:proofErr w:type="gramStart"/>
-      <w:r>
-        <w:t>data</w:t>
-      </w:r>
-      <w:proofErr w:type="gramEnd"/>
-      <w:r>
-        <w:t xml:space="preserve"> we were able to plot graphs to see the breakdown of the amount of business owners by their demographics.</w:t>
+        <w:t>The dataset “Characteristics of Business Owners” provides the number of business owners that are present in the United States based on their race, gender and veteran status. In order to answer the question the data had to be filtered so that the veteran status would not be taken into account. After cleaning and filtering the data we were able to plot graphs to see the breakdown of the amount of business owners by their demographics.</w:t>
       </w:r>
     </w:p>
     <w:p>
@@ -2947,25 +2766,7 @@
           <w:sz w:val="22"/>
           <w:szCs w:val="22"/>
         </w:rPr>
-        <w:t xml:space="preserve">: Bar Chart of Total Number of Business Owners </w:t>
-      </w:r>
-      <w:proofErr w:type="gramStart"/>
-      <w:r>
-        <w:rPr>
-          <w:i/>
-          <w:sz w:val="22"/>
-          <w:szCs w:val="22"/>
-        </w:rPr>
-        <w:t>By</w:t>
-      </w:r>
-      <w:proofErr w:type="gramEnd"/>
-      <w:r>
-        <w:rPr>
-          <w:i/>
-          <w:sz w:val="22"/>
-          <w:szCs w:val="22"/>
-        </w:rPr>
-        <w:t xml:space="preserve"> Race in the US</w:t>
+        <w:t>: Bar Chart of Total Number of Business Owners By Race in the US</w:t>
       </w:r>
     </w:p>
     <w:p>
@@ -2993,22 +2794,13 @@
         <w:tab/>
         <w:t xml:space="preserve">As seen in figure 4a, there is a huge gap between the amount of White business owners and the number of business owners belonging to other races in the United States. This is expected as the population of white people in the United States is much higher than that of other races. An unexpected </w:t>
       </w:r>
-      <w:proofErr w:type="gramStart"/>
       <w:r>
         <w:rPr>
           <w:sz w:val="22"/>
           <w:szCs w:val="22"/>
         </w:rPr>
         <w:lastRenderedPageBreak/>
-        <w:t>result</w:t>
-      </w:r>
-      <w:proofErr w:type="gramEnd"/>
-      <w:r>
-        <w:rPr>
-          <w:sz w:val="22"/>
-          <w:szCs w:val="22"/>
-        </w:rPr>
-        <w:t xml:space="preserve"> however, was that </w:t>
+        <w:t xml:space="preserve">result however, was that </w:t>
       </w:r>
       <w:proofErr w:type="spellStart"/>
       <w:r>
@@ -3142,23 +2934,7 @@
           <w:szCs w:val="22"/>
         </w:rPr>
         <w:tab/>
-        <w:t xml:space="preserve">Based on the data, </w:t>
-      </w:r>
-      <w:proofErr w:type="gramStart"/>
-      <w:r>
-        <w:rPr>
-          <w:sz w:val="22"/>
-          <w:szCs w:val="22"/>
-        </w:rPr>
-        <w:t>it is clear that in</w:t>
-      </w:r>
-      <w:proofErr w:type="gramEnd"/>
-      <w:r>
-        <w:rPr>
-          <w:sz w:val="22"/>
-          <w:szCs w:val="22"/>
-        </w:rPr>
-        <w:t xml:space="preserve"> the U.S there are much more male business owners than female business owners. This is not a surprise as American culture is rooted in patriarchy. It was not until recently that a push for equity and equality for women has been seen in American society. Also, studies have shown that men are more likely to try to start businesses because they are overconfident. As a result, this result was somewhat expected. </w:t>
+        <w:t xml:space="preserve">Based on the data, it is clear that in the U.S there are much more male business owners than female business owners. This is not a surprise as American culture is rooted in patriarchy. It was not until recently that a push for equity and equality for women has been seen in American society. Also, studies have shown that men are more likely to try to start businesses because they are overconfident. As a result, this result was somewhat expected. </w:t>
       </w:r>
     </w:p>
     <w:p>
@@ -3195,15 +2971,7 @@
       <w:bookmarkStart w:id="10" w:name="_ct0u38vrikck" w:colFirst="0" w:colLast="0"/>
       <w:bookmarkEnd w:id="10"/>
       <w:r>
-        <w:t xml:space="preserve">Where are High Revenue Firms Located and </w:t>
-      </w:r>
-      <w:proofErr w:type="gramStart"/>
-      <w:r>
-        <w:t>Do</w:t>
-      </w:r>
-      <w:proofErr w:type="gramEnd"/>
-      <w:r>
-        <w:t xml:space="preserve"> They Affect the Number of Firms per Owner?</w:t>
+        <w:t>Where are High Revenue Firms Located and Do They Affect the Number of Firms per Owner?</w:t>
       </w:r>
     </w:p>
     <w:p>
@@ -3211,23 +2979,7 @@
         <w:ind w:firstLine="720"/>
       </w:pPr>
       <w:r>
-        <w:t xml:space="preserve">High revenue firms </w:t>
-      </w:r>
-      <w:proofErr w:type="gramStart"/>
-      <w:r>
-        <w:t>are located in</w:t>
-      </w:r>
-      <w:proofErr w:type="gramEnd"/>
-      <w:r>
-        <w:t xml:space="preserve"> the highest quantities in the states with the highest populations and in the highest proportion in the east coast. </w:t>
-      </w:r>
-      <w:proofErr w:type="gramStart"/>
-      <w:r>
-        <w:t>However</w:t>
-      </w:r>
-      <w:proofErr w:type="gramEnd"/>
-      <w:r>
-        <w:t xml:space="preserve"> these seem to not play a big role in the number of firms by the number of owners per state, with the highest consolidation of businesses being in Nevada, a place with neither a high population or a high percentage of high revenue businesses. Additional research would need to be done to see if high revenue businesses play any role at all in consolidation.</w:t>
+        <w:t>High revenue firms are located in the highest quantities in the states with the highest populations and in the highest proportion in the east coast. However these seem to not play a big role in the number of firms by the number of owners per state, with the highest consolidation of businesses being in Nevada, a place with neither a high population or a high percentage of high revenue businesses. Additional research would need to be done to see if high revenue businesses play any role at all in consolidation.</w:t>
       </w:r>
     </w:p>
     <w:p>
@@ -3334,23 +3086,7 @@
           <w:sz w:val="22"/>
           <w:szCs w:val="22"/>
         </w:rPr>
-        <w:t xml:space="preserve">White Americans constitute </w:t>
-      </w:r>
-      <w:proofErr w:type="gramStart"/>
-      <w:r>
-        <w:rPr>
-          <w:sz w:val="22"/>
-          <w:szCs w:val="22"/>
-        </w:rPr>
-        <w:t>the majority of</w:t>
-      </w:r>
-      <w:proofErr w:type="gramEnd"/>
-      <w:r>
-        <w:rPr>
-          <w:sz w:val="22"/>
-          <w:szCs w:val="22"/>
-        </w:rPr>
-        <w:t xml:space="preserve"> business owners in the United States. Also, despite having a lower population than African Americans, Asians have the second highest population of business owners. It can also be noted that despite there being slightly more females than males in the U.S, males have a much higher population of business owners than females.</w:t>
+        <w:t>White Americans constitute the majority of business owners in the United States. Also, despite having a lower population than African Americans, Asians have the second highest population of business owners. It can also be noted that despite there being slightly more females than males in the U.S, males have a much higher population of business owners than females.</w:t>
       </w:r>
     </w:p>
     <w:p>
@@ -3450,31 +3186,14 @@
           <w:sz w:val="22"/>
           <w:szCs w:val="22"/>
         </w:rPr>
-        <w:t>). About the Annual Business Survey (ABS</w:t>
-      </w:r>
-      <w:proofErr w:type="gramStart"/>
-      <w:r>
-        <w:rPr>
-          <w:i/>
-          <w:sz w:val="22"/>
-          <w:szCs w:val="22"/>
-        </w:rPr>
-        <w:t xml:space="preserve">) </w:t>
-      </w:r>
-      <w:r>
-        <w:rPr>
-          <w:sz w:val="22"/>
-          <w:szCs w:val="22"/>
-        </w:rPr>
-        <w:t>.</w:t>
-      </w:r>
-      <w:proofErr w:type="gramEnd"/>
-      <w:r>
-        <w:rPr>
-          <w:sz w:val="22"/>
-          <w:szCs w:val="22"/>
-        </w:rPr>
-        <w:t xml:space="preserve"> </w:t>
+        <w:t xml:space="preserve">). About the Annual Business Survey (ABS) </w:t>
+      </w:r>
+      <w:r>
+        <w:rPr>
+          <w:sz w:val="22"/>
+          <w:szCs w:val="22"/>
+        </w:rPr>
+        <w:t xml:space="preserve">. </w:t>
       </w:r>
       <w:hyperlink r:id="rId25" w:anchor=":~:text=The%20Annual%20Business%20Survey%20(ABS)%20provides%20information%20on%20selected%20economic,%2C%20race%2C%20and%20veteran%20status">
         <w:r>

</xml_diff>